<commit_message>
Varias modificaciones en grupo
</commit_message>
<xml_diff>
--- a/Segundo Entregable/Requisitos y Pruebas de aceptacion/Pruebas de aceptación - reglas de negocio.docx
+++ b/Segundo Entregable/Requisitos y Pruebas de aceptacion/Pruebas de aceptación - reglas de negocio.docx
@@ -93,13 +93,7 @@
         <w:rPr>
           <w:b/>
         </w:rPr>
-        <w:t>.</w:t>
-      </w:r>
-      <w:r>
-        <w:rPr>
-          <w:b/>
-        </w:rPr>
-        <w:t xml:space="preserve">2 </w:t>
+        <w:t xml:space="preserve">.2 </w:t>
       </w:r>
       <w:r>
         <w:t>Alguien intenta registrarse con 3 años o más, se registra exitosamente.</w:t>
@@ -111,6 +105,8 @@
           <w:b/>
         </w:rPr>
       </w:pPr>
+      <w:bookmarkStart w:id="0" w:name="_GoBack"/>
+      <w:bookmarkEnd w:id="0"/>
       <w:r>
         <w:rPr>
           <w:b/>
@@ -127,140 +123,19 @@
         <w:rPr>
           <w:b/>
         </w:rPr>
-        <w:t xml:space="preserve"> de aceptación de </w:t>
-      </w:r>
-      <w:r>
-        <w:rPr>
-          <w:b/>
-        </w:rPr>
-        <w:t>RN</w:t>
-      </w:r>
-      <w:r>
-        <w:rPr>
-          <w:b/>
-        </w:rPr>
-        <w:t>-02 Acompañantes para menores</w:t>
-      </w:r>
-      <w:r>
-        <w:rPr>
-          <w:b/>
-        </w:rPr>
-        <w:t>:</w:t>
-      </w:r>
-    </w:p>
-    <w:p>
-      <w:pPr>
-        <w:pStyle w:val="Prrafodelista"/>
-        <w:numPr>
-          <w:ilvl w:val="0"/>
-          <w:numId w:val="2"/>
-        </w:numPr>
-      </w:pPr>
-      <w:r>
-        <w:rPr>
-          <w:b/>
-        </w:rPr>
-        <w:t>P</w:t>
-      </w:r>
-      <w:r>
-        <w:rPr>
-          <w:b/>
-        </w:rPr>
-        <w:t>RN-0</w:t>
-      </w:r>
-      <w:r>
-        <w:rPr>
-          <w:b/>
-        </w:rPr>
-        <w:t>2</w:t>
-      </w:r>
-      <w:r>
-        <w:rPr>
-          <w:b/>
-        </w:rPr>
-        <w:t>.1</w:t>
-      </w:r>
-      <w:r>
-        <w:rPr>
-          <w:b/>
-        </w:rPr>
-        <w:t xml:space="preserve"> </w:t>
-      </w:r>
-      <w:r>
-        <w:t>Un usuario con menos de 15 años va a clase sin su responsable, se le registra una falta.</w:t>
-      </w:r>
-    </w:p>
-    <w:p>
-      <w:pPr>
-        <w:pStyle w:val="Prrafodelista"/>
-        <w:numPr>
-          <w:ilvl w:val="0"/>
-          <w:numId w:val="2"/>
-        </w:numPr>
-      </w:pPr>
-      <w:r>
-        <w:rPr>
-          <w:b/>
-        </w:rPr>
-        <w:t>P</w:t>
-      </w:r>
-      <w:r>
-        <w:rPr>
-          <w:b/>
-        </w:rPr>
-        <w:t>RN-0</w:t>
-      </w:r>
-      <w:r>
-        <w:rPr>
-          <w:b/>
-        </w:rPr>
-        <w:t>2</w:t>
-      </w:r>
-      <w:r>
-        <w:rPr>
-          <w:b/>
-        </w:rPr>
-        <w:t>.</w:t>
-      </w:r>
-      <w:r>
-        <w:rPr>
-          <w:b/>
-        </w:rPr>
-        <w:t xml:space="preserve">2 </w:t>
-      </w:r>
-      <w:r>
-        <w:t>Un usuario con menos de 15 años va a clase con su responsable, no se registra falta.</w:t>
-      </w:r>
-    </w:p>
-    <w:p>
-      <w:pPr>
-        <w:rPr>
-          <w:b/>
-        </w:rPr>
-      </w:pPr>
-      <w:r>
-        <w:rPr>
-          <w:b/>
-        </w:rPr>
-        <w:t>Prueba</w:t>
-      </w:r>
-      <w:r>
-        <w:rPr>
-          <w:b/>
-        </w:rPr>
-        <w:t>s</w:t>
-      </w:r>
-      <w:r>
-        <w:rPr>
-          <w:b/>
-        </w:rPr>
         <w:t xml:space="preserve"> de aceptación de RN</w:t>
       </w:r>
       <w:r>
         <w:rPr>
           <w:b/>
         </w:rPr>
-        <w:t>-03 Instrumento complementario:</w:t>
+        <w:t>-02</w:t>
+      </w:r>
+      <w:r>
+        <w:rPr>
+          <w:b/>
+        </w:rPr>
+        <w:t xml:space="preserve"> Instrumento complementario:</w:t>
       </w:r>
     </w:p>
     <w:p>
@@ -287,19 +162,13 @@
         <w:rPr>
           <w:b/>
         </w:rPr>
-        <w:t>3</w:t>
-      </w:r>
-      <w:r>
-        <w:rPr>
-          <w:b/>
-        </w:rPr>
-        <w:t>.1</w:t>
-      </w:r>
-      <w:r>
-        <w:rPr>
-          <w:b/>
-        </w:rPr>
-        <w:t xml:space="preserve"> </w:t>
+        <w:t>2</w:t>
+      </w:r>
+      <w:r>
+        <w:rPr>
+          <w:b/>
+        </w:rPr>
+        <w:t xml:space="preserve">.1 </w:t>
       </w:r>
       <w:r>
         <w:t>Un usuario que está cursando su tercer año elige un instrumento complementario con el que trabajar, queda registrado correctamente.</w:t>
@@ -329,21 +198,13 @@
         <w:rPr>
           <w:b/>
         </w:rPr>
-        <w:t>3.</w:t>
-      </w:r>
-      <w:r>
-        <w:rPr>
-          <w:b/>
-        </w:rPr>
         <w:t>2</w:t>
       </w:r>
-      <w:bookmarkStart w:id="0" w:name="_GoBack"/>
-      <w:bookmarkEnd w:id="0"/>
-      <w:r>
-        <w:rPr>
-          <w:b/>
-        </w:rPr>
-        <w:t xml:space="preserve"> </w:t>
+      <w:r>
+        <w:rPr>
+          <w:b/>
+        </w:rPr>
+        <w:t xml:space="preserve">.2 </w:t>
       </w:r>
       <w:r>
         <w:t>Un usuario que está cursando su tercer año no elige un instrumento complementario con el que trabajar, se le asigna uno aleatoriamente.</w:t>
@@ -377,7 +238,13 @@
         <w:rPr>
           <w:b/>
         </w:rPr>
-        <w:t>-04 Clases obligatorias para menores:</w:t>
+        <w:t>-03</w:t>
+      </w:r>
+      <w:r>
+        <w:rPr>
+          <w:b/>
+        </w:rPr>
+        <w:t xml:space="preserve"> Clases obligatorias para menores:</w:t>
       </w:r>
     </w:p>
     <w:p>
@@ -407,7 +274,7 @@
         <w:rPr>
           <w:b/>
         </w:rPr>
-        <w:t>4</w:t>
+        <w:t>3</w:t>
       </w:r>
       <w:r>
         <w:rPr>
@@ -416,7 +283,22 @@
         <w:t xml:space="preserve">.1 </w:t>
       </w:r>
       <w:r>
-        <w:t>Un usuario entre 3 y 6 años asiste a clases de Expresión Corporal y Danza, no se registra una falta.</w:t>
+        <w:t xml:space="preserve">Un usuario entre 3 y 6 años </w:t>
+      </w:r>
+      <w:r>
+        <w:t>está matriculado</w:t>
+      </w:r>
+      <w:r>
+        <w:t xml:space="preserve"> </w:t>
+      </w:r>
+      <w:r>
+        <w:t>en</w:t>
+      </w:r>
+      <w:r>
+        <w:t xml:space="preserve"> Expresión Corporal y Danza</w:t>
+      </w:r>
+      <w:r>
+        <w:t>, no hay problema.</w:t>
       </w:r>
     </w:p>
     <w:p>
@@ -446,28 +328,25 @@
         <w:rPr>
           <w:b/>
         </w:rPr>
-        <w:t>4</w:t>
-      </w:r>
-      <w:r>
-        <w:rPr>
-          <w:b/>
-        </w:rPr>
-        <w:t>.</w:t>
-      </w:r>
-      <w:r>
-        <w:rPr>
-          <w:b/>
-        </w:rPr>
-        <w:t>2</w:t>
-      </w:r>
-      <w:r>
-        <w:rPr>
-          <w:b/>
-        </w:rPr>
-        <w:t xml:space="preserve"> </w:t>
-      </w:r>
-      <w:r>
-        <w:t>Un usuario entre 3 y 6 años no asiste a clases de Expresión Corporal y Danza, se le registra una falta.</w:t>
+        <w:t>3</w:t>
+      </w:r>
+      <w:r>
+        <w:rPr>
+          <w:b/>
+        </w:rPr>
+        <w:t xml:space="preserve">.2 </w:t>
+      </w:r>
+      <w:r>
+        <w:t xml:space="preserve">Un usuario entre 3 y 6 años </w:t>
+      </w:r>
+      <w:r>
+        <w:t xml:space="preserve">está matriculado en </w:t>
+      </w:r>
+      <w:r>
+        <w:t>Expresión Corporal y Danza</w:t>
+      </w:r>
+      <w:r>
+        <w:t>, debe matricularse en dicha asignatura.</w:t>
       </w:r>
     </w:p>
     <w:p/>
@@ -484,6 +363,119 @@
 <file path=word/numbering.xml><?xml version="1.0" encoding="utf-8"?>
 <w:numbering xmlns:wpc="http://schemas.microsoft.com/office/word/2010/wordprocessingCanvas" xmlns:mc="http://schemas.openxmlformats.org/markup-compatibility/2006" xmlns:o="urn:schemas-microsoft-com:office:office" xmlns:r="http://schemas.openxmlformats.org/officeDocument/2006/relationships" xmlns:m="http://schemas.openxmlformats.org/officeDocument/2006/math" xmlns:v="urn:schemas-microsoft-com:vml" xmlns:wp14="http://schemas.microsoft.com/office/word/2010/wordprocessingDrawing" xmlns:wp="http://schemas.openxmlformats.org/drawingml/2006/wordprocessingDrawing" xmlns:w10="urn:schemas-microsoft-com:office:word" xmlns:w="http://schemas.openxmlformats.org/wordprocessingml/2006/main" xmlns:w14="http://schemas.microsoft.com/office/word/2010/wordml" xmlns:wpg="http://schemas.microsoft.com/office/word/2010/wordprocessingGroup" xmlns:wpi="http://schemas.microsoft.com/office/word/2010/wordprocessingInk" xmlns:wne="http://schemas.microsoft.com/office/word/2006/wordml" xmlns:wps="http://schemas.microsoft.com/office/word/2010/wordprocessingShape" mc:Ignorable="w14 wp14">
   <w:abstractNum w:abstractNumId="0">
+    <w:nsid w:val="1DA0282F"/>
+    <w:multiLevelType w:val="hybridMultilevel"/>
+    <w:tmpl w:val="94723D72"/>
+    <w:lvl w:ilvl="0" w:tplc="040A0001">
+      <w:start w:val="1"/>
+      <w:numFmt w:val="bullet"/>
+      <w:lvlText w:val=""/>
+      <w:lvlJc w:val="left"/>
+      <w:pPr>
+        <w:ind w:left="720" w:hanging="360"/>
+      </w:pPr>
+      <w:rPr>
+        <w:rFonts w:ascii="Symbol" w:hAnsi="Symbol" w:hint="default"/>
+      </w:rPr>
+    </w:lvl>
+    <w:lvl w:ilvl="1" w:tplc="040A0003" w:tentative="1">
+      <w:start w:val="1"/>
+      <w:numFmt w:val="bullet"/>
+      <w:lvlText w:val="o"/>
+      <w:lvlJc w:val="left"/>
+      <w:pPr>
+        <w:ind w:left="1440" w:hanging="360"/>
+      </w:pPr>
+      <w:rPr>
+        <w:rFonts w:ascii="Courier New" w:hAnsi="Courier New" w:cs="Courier New" w:hint="default"/>
+      </w:rPr>
+    </w:lvl>
+    <w:lvl w:ilvl="2" w:tplc="040A0005" w:tentative="1">
+      <w:start w:val="1"/>
+      <w:numFmt w:val="bullet"/>
+      <w:lvlText w:val=""/>
+      <w:lvlJc w:val="left"/>
+      <w:pPr>
+        <w:ind w:left="2160" w:hanging="360"/>
+      </w:pPr>
+      <w:rPr>
+        <w:rFonts w:ascii="Wingdings" w:hAnsi="Wingdings" w:hint="default"/>
+      </w:rPr>
+    </w:lvl>
+    <w:lvl w:ilvl="3" w:tplc="040A0001" w:tentative="1">
+      <w:start w:val="1"/>
+      <w:numFmt w:val="bullet"/>
+      <w:lvlText w:val=""/>
+      <w:lvlJc w:val="left"/>
+      <w:pPr>
+        <w:ind w:left="2880" w:hanging="360"/>
+      </w:pPr>
+      <w:rPr>
+        <w:rFonts w:ascii="Symbol" w:hAnsi="Symbol" w:hint="default"/>
+      </w:rPr>
+    </w:lvl>
+    <w:lvl w:ilvl="4" w:tplc="040A0003" w:tentative="1">
+      <w:start w:val="1"/>
+      <w:numFmt w:val="bullet"/>
+      <w:lvlText w:val="o"/>
+      <w:lvlJc w:val="left"/>
+      <w:pPr>
+        <w:ind w:left="3600" w:hanging="360"/>
+      </w:pPr>
+      <w:rPr>
+        <w:rFonts w:ascii="Courier New" w:hAnsi="Courier New" w:cs="Courier New" w:hint="default"/>
+      </w:rPr>
+    </w:lvl>
+    <w:lvl w:ilvl="5" w:tplc="040A0005" w:tentative="1">
+      <w:start w:val="1"/>
+      <w:numFmt w:val="bullet"/>
+      <w:lvlText w:val=""/>
+      <w:lvlJc w:val="left"/>
+      <w:pPr>
+        <w:ind w:left="4320" w:hanging="360"/>
+      </w:pPr>
+      <w:rPr>
+        <w:rFonts w:ascii="Wingdings" w:hAnsi="Wingdings" w:hint="default"/>
+      </w:rPr>
+    </w:lvl>
+    <w:lvl w:ilvl="6" w:tplc="040A0001" w:tentative="1">
+      <w:start w:val="1"/>
+      <w:numFmt w:val="bullet"/>
+      <w:lvlText w:val=""/>
+      <w:lvlJc w:val="left"/>
+      <w:pPr>
+        <w:ind w:left="5040" w:hanging="360"/>
+      </w:pPr>
+      <w:rPr>
+        <w:rFonts w:ascii="Symbol" w:hAnsi="Symbol" w:hint="default"/>
+      </w:rPr>
+    </w:lvl>
+    <w:lvl w:ilvl="7" w:tplc="040A0003" w:tentative="1">
+      <w:start w:val="1"/>
+      <w:numFmt w:val="bullet"/>
+      <w:lvlText w:val="o"/>
+      <w:lvlJc w:val="left"/>
+      <w:pPr>
+        <w:ind w:left="5760" w:hanging="360"/>
+      </w:pPr>
+      <w:rPr>
+        <w:rFonts w:ascii="Courier New" w:hAnsi="Courier New" w:cs="Courier New" w:hint="default"/>
+      </w:rPr>
+    </w:lvl>
+    <w:lvl w:ilvl="8" w:tplc="040A0005" w:tentative="1">
+      <w:start w:val="1"/>
+      <w:numFmt w:val="bullet"/>
+      <w:lvlText w:val=""/>
+      <w:lvlJc w:val="left"/>
+      <w:pPr>
+        <w:ind w:left="6480" w:hanging="360"/>
+      </w:pPr>
+      <w:rPr>
+        <w:rFonts w:ascii="Wingdings" w:hAnsi="Wingdings" w:hint="default"/>
+      </w:rPr>
+    </w:lvl>
+  </w:abstractNum>
+  <w:abstractNum w:abstractNumId="1">
     <w:nsid w:val="1F1F163E"/>
     <w:multiLevelType w:val="hybridMultilevel"/>
     <w:tmpl w:val="FDF4111A"/>
@@ -596,7 +588,7 @@
       </w:rPr>
     </w:lvl>
   </w:abstractNum>
-  <w:abstractNum w:abstractNumId="1">
+  <w:abstractNum w:abstractNumId="2">
     <w:nsid w:val="2F5B5F4C"/>
     <w:multiLevelType w:val="hybridMultilevel"/>
     <w:tmpl w:val="7CA2B496"/>
@@ -709,7 +701,7 @@
       </w:rPr>
     </w:lvl>
   </w:abstractNum>
-  <w:abstractNum w:abstractNumId="2">
+  <w:abstractNum w:abstractNumId="3">
     <w:nsid w:val="4BB23B98"/>
     <w:multiLevelType w:val="hybridMultilevel"/>
     <w:tmpl w:val="E9445676"/>
@@ -822,7 +814,7 @@
       </w:rPr>
     </w:lvl>
   </w:abstractNum>
-  <w:abstractNum w:abstractNumId="3">
+  <w:abstractNum w:abstractNumId="4">
     <w:nsid w:val="66DE1167"/>
     <w:multiLevelType w:val="hybridMultilevel"/>
     <w:tmpl w:val="C26AD6B6"/>
@@ -936,16 +928,19 @@
     </w:lvl>
   </w:abstractNum>
   <w:num w:numId="1">
+    <w:abstractNumId w:val="2"/>
+  </w:num>
+  <w:num w:numId="2">
     <w:abstractNumId w:val="1"/>
   </w:num>
-  <w:num w:numId="2">
-    <w:abstractNumId w:val="0"/>
-  </w:num>
   <w:num w:numId="3">
-    <w:abstractNumId w:val="2"/>
+    <w:abstractNumId w:val="3"/>
   </w:num>
   <w:num w:numId="4">
-    <w:abstractNumId w:val="3"/>
+    <w:abstractNumId w:val="4"/>
+  </w:num>
+  <w:num w:numId="5">
+    <w:abstractNumId w:val="0"/>
   </w:num>
 </w:numbering>
 </file>

</xml_diff>